<commit_message>
vinay resume changed as per requirement in SRS document
</commit_message>
<xml_diff>
--- a/Vinay new resume.docx
+++ b/Vinay new resume.docx
@@ -1,6 +1,6 @@
 
 <file path=word/document.xml><?xml version="1.0" encoding="utf-8"?>
-<w:document xmlns:wpc="http://schemas.microsoft.com/office/word/2010/wordprocessingCanvas" xmlns:cx="http://schemas.microsoft.com/office/drawing/2014/chartex" xmlns:cx1="http://schemas.microsoft.com/office/drawing/2015/9/8/chartex" xmlns:cx2="http://schemas.microsoft.com/office/drawing/2015/10/21/chartex" xmlns:cx3="http://schemas.microsoft.com/office/drawing/2016/5/9/chartex" xmlns:cx4="http://schemas.microsoft.com/office/drawing/2016/5/10/chartex" xmlns:cx5="http://schemas.microsoft.com/office/drawing/2016/5/11/chartex" xmlns:cx6="http://schemas.microsoft.com/office/drawing/2016/5/12/chartex" xmlns:cx7="http://schemas.microsoft.com/office/drawing/2016/5/13/chartex" xmlns:cx8="http://schemas.microsoft.com/office/drawing/2016/5/14/chartex" xmlns:mc="http://schemas.openxmlformats.org/markup-compatibility/2006" xmlns:aink="http://schemas.microsoft.com/office/drawing/2016/ink" xmlns:am3d="http://schemas.microsoft.com/office/drawing/2017/model3d" xmlns:o="urn:schemas-microsoft-com:office:office" xmlns:r="http://schemas.openxmlformats.org/officeDocument/2006/relationships" xmlns:m="http://schemas.openxmlformats.org/officeDocument/2006/math" xmlns:v="urn:schemas-microsoft-com:vml" xmlns:wp14="http://schemas.microsoft.com/office/word/2010/wordprocessingDrawing" xmlns:wp="http://schemas.openxmlformats.org/drawingml/2006/wordprocessingDrawing" xmlns:w10="urn:schemas-microsoft-com:office:word" xmlns:w="http://schemas.openxmlformats.org/wordprocessingml/2006/main" xmlns:w14="http://schemas.microsoft.com/office/word/2010/wordml" xmlns:w15="http://schemas.microsoft.com/office/word/2012/wordml" xmlns:w16cex="http://schemas.microsoft.com/office/word/2018/wordml/cex" xmlns:w16cid="http://schemas.microsoft.com/office/word/2016/wordml/cid" xmlns:w16="http://schemas.microsoft.com/office/word/2018/wordml" xmlns:w16sdtdh="http://schemas.microsoft.com/office/word/2020/wordml/sdtdatahash" xmlns:w16se="http://schemas.microsoft.com/office/word/2015/wordml/symex" xmlns:wpg="http://schemas.microsoft.com/office/word/2010/wordprocessingGroup" xmlns:wpi="http://schemas.microsoft.com/office/word/2010/wordprocessingInk" xmlns:wne="http://schemas.microsoft.com/office/word/2006/wordml" xmlns:wps="http://schemas.microsoft.com/office/word/2010/wordprocessingShape" mc:Ignorable="w14 w15 w16se w16cid w16 w16cex w16sdtdh wp14">
+<w:document xmlns:wpc="http://schemas.microsoft.com/office/word/2010/wordprocessingCanvas" xmlns:mc="http://schemas.openxmlformats.org/markup-compatibility/2006" xmlns:o="urn:schemas-microsoft-com:office:office" xmlns:r="http://schemas.openxmlformats.org/officeDocument/2006/relationships" xmlns:m="http://schemas.openxmlformats.org/officeDocument/2006/math" xmlns:v="urn:schemas-microsoft-com:vml" xmlns:wp14="http://schemas.microsoft.com/office/word/2010/wordprocessingDrawing" xmlns:wp="http://schemas.openxmlformats.org/drawingml/2006/wordprocessingDrawing" xmlns:w10="urn:schemas-microsoft-com:office:word" xmlns:w="http://schemas.openxmlformats.org/wordprocessingml/2006/main" xmlns:w14="http://schemas.microsoft.com/office/word/2010/wordml" xmlns:w15="http://schemas.microsoft.com/office/word/2012/wordml" xmlns:wpg="http://schemas.microsoft.com/office/word/2010/wordprocessingGroup" xmlns:wpi="http://schemas.microsoft.com/office/word/2010/wordprocessingInk" xmlns:wne="http://schemas.microsoft.com/office/word/2006/wordml" xmlns:wps="http://schemas.microsoft.com/office/word/2010/wordprocessingShape" mc:Ignorable="w14 w15 wp14">
   <w:body>
     <w:p>
       <w:pPr>
@@ -148,6 +148,7 @@
       <w:r>
         <w:rPr>
           <w:noProof/>
+          <w:lang w:val="en-IN" w:eastAsia="en-IN"/>
         </w:rPr>
         <mc:AlternateContent>
           <mc:Choice Requires="wpg">
@@ -269,7 +270,7 @@
               </wp:anchor>
             </w:drawing>
           </mc:Choice>
-          <mc:Fallback>
+          <mc:Fallback xmlns:w16se="http://schemas.microsoft.com/office/word/2015/wordml/symex" xmlns:w16sdtdh="http://schemas.microsoft.com/office/word/2020/wordml/sdtdatahash" xmlns:w16="http://schemas.microsoft.com/office/word/2018/wordml" xmlns:w16cid="http://schemas.microsoft.com/office/word/2016/wordml/cid" xmlns:w16cex="http://schemas.microsoft.com/office/word/2018/wordml/cex" xmlns:am3d="http://schemas.microsoft.com/office/drawing/2017/model3d" xmlns:aink="http://schemas.microsoft.com/office/drawing/2016/ink" xmlns:cx8="http://schemas.microsoft.com/office/drawing/2016/5/14/chartex" xmlns:cx7="http://schemas.microsoft.com/office/drawing/2016/5/13/chartex" xmlns:cx6="http://schemas.microsoft.com/office/drawing/2016/5/12/chartex" xmlns:cx5="http://schemas.microsoft.com/office/drawing/2016/5/11/chartex" xmlns:cx4="http://schemas.microsoft.com/office/drawing/2016/5/10/chartex" xmlns:cx3="http://schemas.microsoft.com/office/drawing/2016/5/9/chartex" xmlns:cx2="http://schemas.microsoft.com/office/drawing/2015/10/21/chartex" xmlns:cx1="http://schemas.microsoft.com/office/drawing/2015/9/8/chartex" xmlns:cx="http://schemas.microsoft.com/office/drawing/2014/chartex">
             <w:pict>
               <v:group w14:anchorId="44859A9D" id="Group 4" o:spid="_x0000_s1026" style="position:absolute;margin-left:544pt;margin-top:126.25pt;width:595.2pt;height:5pt;z-index:-251659264;mso-position-horizontal:right;mso-position-horizontal-relative:page;mso-position-vertical-relative:page" coordorigin=",2126" coordsize="11904,100" o:gfxdata="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">
                 <v:shapetype id="_x0000_t75" coordsize="21600,21600" o:spt="75" o:preferrelative="t" path="m@4@5l@4@11@9@11@9@5xe" filled="f" stroked="f">
@@ -414,21 +415,7 @@
         <w:rPr>
           <w:b/>
         </w:rPr>
-        <w:t xml:space="preserve">, </w:t>
-      </w:r>
-      <w:proofErr w:type="spellStart"/>
-      <w:r>
-        <w:rPr>
-          <w:b/>
-        </w:rPr>
-        <w:t>Isystem</w:t>
-      </w:r>
-      <w:proofErr w:type="spellEnd"/>
-      <w:r>
-        <w:rPr>
-          <w:b/>
-        </w:rPr>
-        <w:t xml:space="preserve"> Debuggers.</w:t>
+        <w:t>, Isystem Debuggers.</w:t>
       </w:r>
     </w:p>
     <w:p>
@@ -465,6 +452,14 @@
         </w:rPr>
         <w:t>.</w:t>
       </w:r>
+      <w:r>
+        <w:rPr>
+          <w:b w:val="0"/>
+        </w:rPr>
+        <w:t>.</w:t>
+      </w:r>
+      <w:bookmarkStart w:id="0" w:name="_GoBack"/>
+      <w:bookmarkEnd w:id="0"/>
     </w:p>
     <w:p>
       <w:pPr>
@@ -559,19 +554,11 @@
         </w:rPr>
         <w:t xml:space="preserve"> </w:t>
       </w:r>
-      <w:proofErr w:type="spellStart"/>
-      <w:r>
-        <w:rPr>
-          <w:b/>
-        </w:rPr>
-        <w:t>Isystem</w:t>
-      </w:r>
-      <w:proofErr w:type="spellEnd"/>
-      <w:r>
-        <w:rPr>
-          <w:b/>
-        </w:rPr>
-        <w:t>, Jenkins</w:t>
+      <w:r>
+        <w:rPr>
+          <w:b/>
+        </w:rPr>
+        <w:t>Isystem, Jenkins</w:t>
       </w:r>
       <w:r>
         <w:rPr>
@@ -683,21 +670,7 @@
         <w:rPr>
           <w:b/>
         </w:rPr>
-        <w:t xml:space="preserve"> and </w:t>
-      </w:r>
-      <w:proofErr w:type="spellStart"/>
-      <w:r>
-        <w:rPr>
-          <w:b/>
-        </w:rPr>
-        <w:t>CANtp</w:t>
-      </w:r>
-      <w:proofErr w:type="spellEnd"/>
-      <w:r>
-        <w:rPr>
-          <w:b/>
-        </w:rPr>
-        <w:t xml:space="preserve"> (CAN Transport Layer)</w:t>
+        <w:t xml:space="preserve"> and CANtp (CAN Transport Layer)</w:t>
       </w:r>
       <w:r>
         <w:rPr>
@@ -896,23 +869,7 @@
         <w:t>Automotive Testing Tools</w:t>
       </w:r>
       <w:r>
-        <w:t xml:space="preserve">- </w:t>
-      </w:r>
-      <w:proofErr w:type="spellStart"/>
-      <w:r>
-        <w:t>WinIdea</w:t>
-      </w:r>
-      <w:proofErr w:type="spellEnd"/>
-      <w:r>
-        <w:t xml:space="preserve"> </w:t>
-      </w:r>
-      <w:proofErr w:type="spellStart"/>
-      <w:r>
-        <w:t>Isystem</w:t>
-      </w:r>
-      <w:proofErr w:type="spellEnd"/>
-      <w:r>
-        <w:t>, Jenkins</w:t>
+        <w:t>- WinIdea Isystem, Jenkins</w:t>
       </w:r>
       <w:r>
         <w:t>.</w:t>
@@ -1460,21 +1417,8 @@
       <w:r>
         <w:t xml:space="preserve">in </w:t>
       </w:r>
-      <w:proofErr w:type="spellStart"/>
-      <w:r>
-        <w:t>Geneca</w:t>
-      </w:r>
-      <w:proofErr w:type="spellEnd"/>
-      <w:r>
-        <w:t xml:space="preserve"> Solutions </w:t>
-      </w:r>
-      <w:proofErr w:type="spellStart"/>
-      <w:r>
-        <w:t>pvt</w:t>
-      </w:r>
-      <w:proofErr w:type="spellEnd"/>
-      <w:r>
-        <w:t xml:space="preserve"> ltd</w:t>
+      <w:r>
+        <w:t>Geneca Solutions pvt ltd</w:t>
       </w:r>
       <w:r>
         <w:t xml:space="preserve"> from </w:t>
@@ -1992,22 +1936,7 @@
       </w:r>
       <w:r>
         <w:tab/>
-      </w:r>
-      <w:proofErr w:type="spellStart"/>
-      <w:r>
-        <w:t>WinIdea</w:t>
-      </w:r>
-      <w:proofErr w:type="spellEnd"/>
-      <w:r>
-        <w:t xml:space="preserve">, GIT, Eclipse IDE, </w:t>
-      </w:r>
-      <w:proofErr w:type="spellStart"/>
-      <w:r>
-        <w:t>Isystems</w:t>
-      </w:r>
-      <w:proofErr w:type="spellEnd"/>
-      <w:r>
-        <w:t xml:space="preserve"> Debuggers, Jenkins</w:t>
+        <w:t>WinIdea, GIT, Eclipse IDE, Isystems Debuggers, Jenkins</w:t>
       </w:r>
       <w:r>
         <w:rPr>
@@ -2500,6 +2429,7 @@
       <w:r>
         <w:rPr>
           <w:noProof/>
+          <w:lang w:val="en-IN" w:eastAsia="en-IN"/>
         </w:rPr>
         <mc:AlternateContent>
           <mc:Choice Requires="wpg">
@@ -2621,7 +2551,7 @@
               </wp:anchor>
             </w:drawing>
           </mc:Choice>
-          <mc:Fallback>
+          <mc:Fallback xmlns:w16se="http://schemas.microsoft.com/office/word/2015/wordml/symex" xmlns:w16sdtdh="http://schemas.microsoft.com/office/word/2020/wordml/sdtdatahash" xmlns:w16="http://schemas.microsoft.com/office/word/2018/wordml" xmlns:w16cid="http://schemas.microsoft.com/office/word/2016/wordml/cid" xmlns:w16cex="http://schemas.microsoft.com/office/word/2018/wordml/cex" xmlns:am3d="http://schemas.microsoft.com/office/drawing/2017/model3d" xmlns:aink="http://schemas.microsoft.com/office/drawing/2016/ink" xmlns:cx8="http://schemas.microsoft.com/office/drawing/2016/5/14/chartex" xmlns:cx7="http://schemas.microsoft.com/office/drawing/2016/5/13/chartex" xmlns:cx6="http://schemas.microsoft.com/office/drawing/2016/5/12/chartex" xmlns:cx5="http://schemas.microsoft.com/office/drawing/2016/5/11/chartex" xmlns:cx4="http://schemas.microsoft.com/office/drawing/2016/5/10/chartex" xmlns:cx3="http://schemas.microsoft.com/office/drawing/2016/5/9/chartex" xmlns:cx2="http://schemas.microsoft.com/office/drawing/2015/10/21/chartex" xmlns:cx1="http://schemas.microsoft.com/office/drawing/2015/9/8/chartex" xmlns:cx="http://schemas.microsoft.com/office/drawing/2014/chartex">
             <w:pict>
               <v:group w14:anchorId="15953B3C" id="Group 1" o:spid="_x0000_s1026" style="position:absolute;margin-left:0;margin-top:743.3pt;width:595.2pt;height:5pt;z-index:251658240;mso-position-horizontal:left;mso-position-horizontal-relative:page;mso-position-vertical-relative:page" coordorigin=",9825" coordsize="11904,101" o:gfxdata="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">
                 <v:shapetype id="_x0000_t75" coordsize="21600,21600" o:spt="75" o:preferrelative="t" path="m@4@5l@4@11@9@11@9@5xe" filled="f" stroked="f">
@@ -2702,7 +2632,7 @@
 </file>
 
 <file path=word/endnotes.xml><?xml version="1.0" encoding="utf-8"?>
-<w:endnotes xmlns:wpc="http://schemas.microsoft.com/office/word/2010/wordprocessingCanvas" xmlns:cx="http://schemas.microsoft.com/office/drawing/2014/chartex" xmlns:cx1="http://schemas.microsoft.com/office/drawing/2015/9/8/chartex" xmlns:cx2="http://schemas.microsoft.com/office/drawing/2015/10/21/chartex" xmlns:cx3="http://schemas.microsoft.com/office/drawing/2016/5/9/chartex" xmlns:cx4="http://schemas.microsoft.com/office/drawing/2016/5/10/chartex" xmlns:cx5="http://schemas.microsoft.com/office/drawing/2016/5/11/chartex" xmlns:cx6="http://schemas.microsoft.com/office/drawing/2016/5/12/chartex" xmlns:cx7="http://schemas.microsoft.com/office/drawing/2016/5/13/chartex" xmlns:cx8="http://schemas.microsoft.com/office/drawing/2016/5/14/chartex" xmlns:mc="http://schemas.openxmlformats.org/markup-compatibility/2006" xmlns:aink="http://schemas.microsoft.com/office/drawing/2016/ink" xmlns:am3d="http://schemas.microsoft.com/office/drawing/2017/model3d" xmlns:o="urn:schemas-microsoft-com:office:office" xmlns:r="http://schemas.openxmlformats.org/officeDocument/2006/relationships" xmlns:m="http://schemas.openxmlformats.org/officeDocument/2006/math" xmlns:v="urn:schemas-microsoft-com:vml" xmlns:wp14="http://schemas.microsoft.com/office/word/2010/wordprocessingDrawing" xmlns:wp="http://schemas.openxmlformats.org/drawingml/2006/wordprocessingDrawing" xmlns:w10="urn:schemas-microsoft-com:office:word" xmlns:w="http://schemas.openxmlformats.org/wordprocessingml/2006/main" xmlns:w14="http://schemas.microsoft.com/office/word/2010/wordml" xmlns:w15="http://schemas.microsoft.com/office/word/2012/wordml" xmlns:w16cex="http://schemas.microsoft.com/office/word/2018/wordml/cex" xmlns:w16cid="http://schemas.microsoft.com/office/word/2016/wordml/cid" xmlns:w16="http://schemas.microsoft.com/office/word/2018/wordml" xmlns:w16sdtdh="http://schemas.microsoft.com/office/word/2020/wordml/sdtdatahash" xmlns:w16se="http://schemas.microsoft.com/office/word/2015/wordml/symex" xmlns:wpg="http://schemas.microsoft.com/office/word/2010/wordprocessingGroup" xmlns:wpi="http://schemas.microsoft.com/office/word/2010/wordprocessingInk" xmlns:wne="http://schemas.microsoft.com/office/word/2006/wordml" xmlns:wps="http://schemas.microsoft.com/office/word/2010/wordprocessingShape" mc:Ignorable="w14 w15 w16se w16cid w16 w16cex w16sdtdh wp14">
+<w:endnotes xmlns:wpc="http://schemas.microsoft.com/office/word/2010/wordprocessingCanvas" xmlns:mc="http://schemas.openxmlformats.org/markup-compatibility/2006" xmlns:o="urn:schemas-microsoft-com:office:office" xmlns:r="http://schemas.openxmlformats.org/officeDocument/2006/relationships" xmlns:m="http://schemas.openxmlformats.org/officeDocument/2006/math" xmlns:v="urn:schemas-microsoft-com:vml" xmlns:wp14="http://schemas.microsoft.com/office/word/2010/wordprocessingDrawing" xmlns:wp="http://schemas.openxmlformats.org/drawingml/2006/wordprocessingDrawing" xmlns:w10="urn:schemas-microsoft-com:office:word" xmlns:w="http://schemas.openxmlformats.org/wordprocessingml/2006/main" xmlns:w14="http://schemas.microsoft.com/office/word/2010/wordml" xmlns:w15="http://schemas.microsoft.com/office/word/2012/wordml" xmlns:wpg="http://schemas.microsoft.com/office/word/2010/wordprocessingGroup" xmlns:wpi="http://schemas.microsoft.com/office/word/2010/wordprocessingInk" xmlns:wne="http://schemas.microsoft.com/office/word/2006/wordml" xmlns:wps="http://schemas.microsoft.com/office/word/2010/wordprocessingShape" mc:Ignorable="w14 w15 wp14">
   <w:endnote w:type="separator" w:id="-1">
     <w:p>
       <w:r>
@@ -2721,7 +2651,7 @@
 </file>
 
 <file path=word/footnotes.xml><?xml version="1.0" encoding="utf-8"?>
-<w:footnotes xmlns:wpc="http://schemas.microsoft.com/office/word/2010/wordprocessingCanvas" xmlns:cx="http://schemas.microsoft.com/office/drawing/2014/chartex" xmlns:cx1="http://schemas.microsoft.com/office/drawing/2015/9/8/chartex" xmlns:cx2="http://schemas.microsoft.com/office/drawing/2015/10/21/chartex" xmlns:cx3="http://schemas.microsoft.com/office/drawing/2016/5/9/chartex" xmlns:cx4="http://schemas.microsoft.com/office/drawing/2016/5/10/chartex" xmlns:cx5="http://schemas.microsoft.com/office/drawing/2016/5/11/chartex" xmlns:cx6="http://schemas.microsoft.com/office/drawing/2016/5/12/chartex" xmlns:cx7="http://schemas.microsoft.com/office/drawing/2016/5/13/chartex" xmlns:cx8="http://schemas.microsoft.com/office/drawing/2016/5/14/chartex" xmlns:mc="http://schemas.openxmlformats.org/markup-compatibility/2006" xmlns:aink="http://schemas.microsoft.com/office/drawing/2016/ink" xmlns:am3d="http://schemas.microsoft.com/office/drawing/2017/model3d" xmlns:o="urn:schemas-microsoft-com:office:office" xmlns:r="http://schemas.openxmlformats.org/officeDocument/2006/relationships" xmlns:m="http://schemas.openxmlformats.org/officeDocument/2006/math" xmlns:v="urn:schemas-microsoft-com:vml" xmlns:wp14="http://schemas.microsoft.com/office/word/2010/wordprocessingDrawing" xmlns:wp="http://schemas.openxmlformats.org/drawingml/2006/wordprocessingDrawing" xmlns:w10="urn:schemas-microsoft-com:office:word" xmlns:w="http://schemas.openxmlformats.org/wordprocessingml/2006/main" xmlns:w14="http://schemas.microsoft.com/office/word/2010/wordml" xmlns:w15="http://schemas.microsoft.com/office/word/2012/wordml" xmlns:w16cex="http://schemas.microsoft.com/office/word/2018/wordml/cex" xmlns:w16cid="http://schemas.microsoft.com/office/word/2016/wordml/cid" xmlns:w16="http://schemas.microsoft.com/office/word/2018/wordml" xmlns:w16sdtdh="http://schemas.microsoft.com/office/word/2020/wordml/sdtdatahash" xmlns:w16se="http://schemas.microsoft.com/office/word/2015/wordml/symex" xmlns:wpg="http://schemas.microsoft.com/office/word/2010/wordprocessingGroup" xmlns:wpi="http://schemas.microsoft.com/office/word/2010/wordprocessingInk" xmlns:wne="http://schemas.microsoft.com/office/word/2006/wordml" xmlns:wps="http://schemas.microsoft.com/office/word/2010/wordprocessingShape" mc:Ignorable="w14 w15 w16se w16cid w16 w16cex w16sdtdh wp14">
+<w:footnotes xmlns:wpc="http://schemas.microsoft.com/office/word/2010/wordprocessingCanvas" xmlns:mc="http://schemas.openxmlformats.org/markup-compatibility/2006" xmlns:o="urn:schemas-microsoft-com:office:office" xmlns:r="http://schemas.openxmlformats.org/officeDocument/2006/relationships" xmlns:m="http://schemas.openxmlformats.org/officeDocument/2006/math" xmlns:v="urn:schemas-microsoft-com:vml" xmlns:wp14="http://schemas.microsoft.com/office/word/2010/wordprocessingDrawing" xmlns:wp="http://schemas.openxmlformats.org/drawingml/2006/wordprocessingDrawing" xmlns:w10="urn:schemas-microsoft-com:office:word" xmlns:w="http://schemas.openxmlformats.org/wordprocessingml/2006/main" xmlns:w14="http://schemas.microsoft.com/office/word/2010/wordml" xmlns:w15="http://schemas.microsoft.com/office/word/2012/wordml" xmlns:wpg="http://schemas.microsoft.com/office/word/2010/wordprocessingGroup" xmlns:wpi="http://schemas.microsoft.com/office/word/2010/wordprocessingInk" xmlns:wne="http://schemas.microsoft.com/office/word/2006/wordml" xmlns:wps="http://schemas.microsoft.com/office/word/2010/wordprocessingShape" mc:Ignorable="w14 w15 wp14">
   <w:footnote w:type="separator" w:id="-1">
     <w:p>
       <w:r>
@@ -2740,8 +2670,8 @@
 </file>
 
 <file path=word/numbering.xml><?xml version="1.0" encoding="utf-8"?>
-<w:numbering xmlns:wpc="http://schemas.microsoft.com/office/word/2010/wordprocessingCanvas" xmlns:cx="http://schemas.microsoft.com/office/drawing/2014/chartex" xmlns:cx1="http://schemas.microsoft.com/office/drawing/2015/9/8/chartex" xmlns:cx2="http://schemas.microsoft.com/office/drawing/2015/10/21/chartex" xmlns:cx3="http://schemas.microsoft.com/office/drawing/2016/5/9/chartex" xmlns:cx4="http://schemas.microsoft.com/office/drawing/2016/5/10/chartex" xmlns:cx5="http://schemas.microsoft.com/office/drawing/2016/5/11/chartex" xmlns:cx6="http://schemas.microsoft.com/office/drawing/2016/5/12/chartex" xmlns:cx7="http://schemas.microsoft.com/office/drawing/2016/5/13/chartex" xmlns:cx8="http://schemas.microsoft.com/office/drawing/2016/5/14/chartex" xmlns:mc="http://schemas.openxmlformats.org/markup-compatibility/2006" xmlns:aink="http://schemas.microsoft.com/office/drawing/2016/ink" xmlns:am3d="http://schemas.microsoft.com/office/drawing/2017/model3d" xmlns:o="urn:schemas-microsoft-com:office:office" xmlns:r="http://schemas.openxmlformats.org/officeDocument/2006/relationships" xmlns:m="http://schemas.openxmlformats.org/officeDocument/2006/math" xmlns:v="urn:schemas-microsoft-com:vml" xmlns:wp14="http://schemas.microsoft.com/office/word/2010/wordprocessingDrawing" xmlns:wp="http://schemas.openxmlformats.org/drawingml/2006/wordprocessingDrawing" xmlns:w10="urn:schemas-microsoft-com:office:word" xmlns:w="http://schemas.openxmlformats.org/wordprocessingml/2006/main" xmlns:w14="http://schemas.microsoft.com/office/word/2010/wordml" xmlns:w15="http://schemas.microsoft.com/office/word/2012/wordml" xmlns:w16cex="http://schemas.microsoft.com/office/word/2018/wordml/cex" xmlns:w16cid="http://schemas.microsoft.com/office/word/2016/wordml/cid" xmlns:w16="http://schemas.microsoft.com/office/word/2018/wordml" xmlns:w16sdtdh="http://schemas.microsoft.com/office/word/2020/wordml/sdtdatahash" xmlns:w16se="http://schemas.microsoft.com/office/word/2015/wordml/symex" xmlns:wpg="http://schemas.microsoft.com/office/word/2010/wordprocessingGroup" xmlns:wpi="http://schemas.microsoft.com/office/word/2010/wordprocessingInk" xmlns:wne="http://schemas.microsoft.com/office/word/2006/wordml" xmlns:wps="http://schemas.microsoft.com/office/word/2010/wordprocessingShape" mc:Ignorable="w14 w15 w16se w16cid w16 w16cex w16sdtdh wp14">
-  <w:abstractNum w:abstractNumId="0" w15:restartNumberingAfterBreak="0">
+<w:numbering xmlns:wpc="http://schemas.microsoft.com/office/word/2010/wordprocessingCanvas" xmlns:mc="http://schemas.openxmlformats.org/markup-compatibility/2006" xmlns:o="urn:schemas-microsoft-com:office:office" xmlns:r="http://schemas.openxmlformats.org/officeDocument/2006/relationships" xmlns:m="http://schemas.openxmlformats.org/officeDocument/2006/math" xmlns:v="urn:schemas-microsoft-com:vml" xmlns:wp14="http://schemas.microsoft.com/office/word/2010/wordprocessingDrawing" xmlns:wp="http://schemas.openxmlformats.org/drawingml/2006/wordprocessingDrawing" xmlns:w10="urn:schemas-microsoft-com:office:word" xmlns:w="http://schemas.openxmlformats.org/wordprocessingml/2006/main" xmlns:w14="http://schemas.microsoft.com/office/word/2010/wordml" xmlns:w15="http://schemas.microsoft.com/office/word/2012/wordml" xmlns:wpg="http://schemas.microsoft.com/office/word/2010/wordprocessingGroup" xmlns:wpi="http://schemas.microsoft.com/office/word/2010/wordprocessingInk" xmlns:wne="http://schemas.microsoft.com/office/word/2006/wordml" xmlns:wps="http://schemas.microsoft.com/office/word/2010/wordprocessingShape" mc:Ignorable="w14 w15 wp14">
+  <w:abstractNum w:abstractNumId="0">
     <w:nsid w:val="5ED85E99"/>
     <w:multiLevelType w:val="hybridMultilevel"/>
     <w:tmpl w:val="AB6A82FA"/>
@@ -2850,7 +2780,7 @@
       </w:rPr>
     </w:lvl>
   </w:abstractNum>
-  <w:abstractNum w:abstractNumId="1" w15:restartNumberingAfterBreak="0">
+  <w:abstractNum w:abstractNumId="1">
     <w:nsid w:val="6674461A"/>
     <w:multiLevelType w:val="multilevel"/>
     <w:tmpl w:val="1366851C"/>
@@ -2973,7 +2903,7 @@
 </file>
 
 <file path=word/styles.xml><?xml version="1.0" encoding="utf-8"?>
-<w:styles xmlns:mc="http://schemas.openxmlformats.org/markup-compatibility/2006" xmlns:r="http://schemas.openxmlformats.org/officeDocument/2006/relationships" xmlns:w="http://schemas.openxmlformats.org/wordprocessingml/2006/main" xmlns:w14="http://schemas.microsoft.com/office/word/2010/wordml" xmlns:w15="http://schemas.microsoft.com/office/word/2012/wordml" xmlns:w16cex="http://schemas.microsoft.com/office/word/2018/wordml/cex" xmlns:w16cid="http://schemas.microsoft.com/office/word/2016/wordml/cid" xmlns:w16="http://schemas.microsoft.com/office/word/2018/wordml" xmlns:w16sdtdh="http://schemas.microsoft.com/office/word/2020/wordml/sdtdatahash" xmlns:w16se="http://schemas.microsoft.com/office/word/2015/wordml/symex" mc:Ignorable="w14 w15 w16se w16cid w16 w16cex w16sdtdh">
+<w:styles xmlns:mc="http://schemas.openxmlformats.org/markup-compatibility/2006" xmlns:r="http://schemas.openxmlformats.org/officeDocument/2006/relationships" xmlns:w="http://schemas.openxmlformats.org/wordprocessingml/2006/main" xmlns:w14="http://schemas.microsoft.com/office/word/2010/wordml" xmlns:w15="http://schemas.microsoft.com/office/word/2012/wordml" mc:Ignorable="w14 w15">
   <w:docDefaults>
     <w:rPrDefault>
       <w:rPr>
@@ -2989,7 +2919,7 @@
       </w:pPr>
     </w:pPrDefault>
   </w:docDefaults>
-  <w:latentStyles w:defLockedState="0" w:defUIPriority="99" w:defSemiHidden="0" w:defUnhideWhenUsed="0" w:defQFormat="0" w:count="376">
+  <w:latentStyles w:defLockedState="0" w:defUIPriority="99" w:defSemiHidden="0" w:defUnhideWhenUsed="0" w:defQFormat="0" w:count="371">
     <w:lsdException w:name="Normal" w:uiPriority="0" w:qFormat="1"/>
     <w:lsdException w:name="heading 1" w:uiPriority="9" w:qFormat="1"/>
     <w:lsdException w:name="heading 2" w:semiHidden="1" w:uiPriority="9" w:unhideWhenUsed="1" w:qFormat="1"/>
@@ -3361,11 +3291,6 @@
     <w:lsdException w:name="List Table 5 Dark Accent 6" w:uiPriority="50"/>
     <w:lsdException w:name="List Table 6 Colorful Accent 6" w:uiPriority="51"/>
     <w:lsdException w:name="List Table 7 Colorful Accent 6" w:uiPriority="52"/>
-    <w:lsdException w:name="Mention" w:semiHidden="1" w:unhideWhenUsed="1"/>
-    <w:lsdException w:name="Smart Hyperlink" w:semiHidden="1" w:unhideWhenUsed="1"/>
-    <w:lsdException w:name="Hashtag" w:semiHidden="1" w:unhideWhenUsed="1"/>
-    <w:lsdException w:name="Unresolved Mention" w:semiHidden="1" w:unhideWhenUsed="1"/>
-    <w:lsdException w:name="Smart Link" w:semiHidden="1" w:unhideWhenUsed="1"/>
   </w:latentStyles>
   <w:style w:type="paragraph" w:default="1" w:styleId="Normal">
     <w:name w:val="Normal"/>

</xml_diff>